<commit_message>
Fixing a line that should have been entered
</commit_message>
<xml_diff>
--- a/Unit1/InternetScavengerHunt.docx
+++ b/Unit1/InternetScavengerHunt.docx
@@ -201,261 +201,276 @@
         </w:rPr>
         <w:t>Find a website for a politician</w:t>
       </w:r>
+    </w:p>
+    <w:p>
+      <w:pPr>
+        <w:pStyle w:val="NormalWeb"/>
+        <w:numPr>
+          <w:ilvl w:val="0"/>
+          <w:numId w:val="1"/>
+        </w:numPr>
+        <w:spacing w:before="0" w:beforeAutospacing="0" w:after="0" w:afterAutospacing="0"/>
+        <w:textAlignment w:val="baseline"/>
+        <w:rPr>
+          <w:rFonts w:asciiTheme="minorHAnsi" w:hAnsiTheme="minorHAnsi" w:cs="Arial"/>
+          <w:color w:val="000000"/>
+          <w:sz w:val="22"/>
+          <w:szCs w:val="22"/>
+        </w:rPr>
+      </w:pPr>
+      <w:r>
+        <w:rPr>
+          <w:rFonts w:asciiTheme="minorHAnsi" w:hAnsiTheme="minorHAnsi" w:cs="Arial"/>
+          <w:color w:val="000000"/>
+          <w:sz w:val="22"/>
+          <w:szCs w:val="22"/>
+        </w:rPr>
+        <w:t xml:space="preserve">Find someone singing a cover of a song </w:t>
+      </w:r>
+    </w:p>
+    <w:p>
+      <w:pPr>
+        <w:pStyle w:val="NormalWeb"/>
+        <w:numPr>
+          <w:ilvl w:val="0"/>
+          <w:numId w:val="1"/>
+        </w:numPr>
+        <w:spacing w:before="0" w:beforeAutospacing="0" w:after="0" w:afterAutospacing="0"/>
+        <w:textAlignment w:val="baseline"/>
+        <w:rPr>
+          <w:rFonts w:asciiTheme="minorHAnsi" w:hAnsiTheme="minorHAnsi" w:cs="Arial"/>
+          <w:color w:val="000000"/>
+          <w:sz w:val="22"/>
+          <w:szCs w:val="22"/>
+        </w:rPr>
+      </w:pPr>
+      <w:r>
+        <w:rPr>
+          <w:rFonts w:asciiTheme="minorHAnsi" w:hAnsiTheme="minorHAnsi" w:cs="Arial"/>
+          <w:color w:val="000000"/>
+          <w:sz w:val="22"/>
+          <w:szCs w:val="22"/>
+        </w:rPr>
+        <w:t>See if your favorite comedian has any upcoming tours</w:t>
+      </w:r>
+    </w:p>
+    <w:p>
+      <w:pPr>
+        <w:pStyle w:val="NormalWeb"/>
+        <w:numPr>
+          <w:ilvl w:val="0"/>
+          <w:numId w:val="1"/>
+        </w:numPr>
+        <w:spacing w:before="0" w:beforeAutospacing="0" w:after="0" w:afterAutospacing="0"/>
+        <w:textAlignment w:val="baseline"/>
+        <w:rPr>
+          <w:rFonts w:asciiTheme="minorHAnsi" w:hAnsiTheme="minorHAnsi" w:cs="Arial"/>
+          <w:color w:val="000000"/>
+          <w:sz w:val="22"/>
+          <w:szCs w:val="22"/>
+        </w:rPr>
+      </w:pPr>
+      <w:r>
+        <w:rPr>
+          <w:rFonts w:asciiTheme="minorHAnsi" w:hAnsiTheme="minorHAnsi" w:cs="Arial"/>
+          <w:color w:val="000000"/>
+          <w:sz w:val="22"/>
+          <w:szCs w:val="22"/>
+        </w:rPr>
+        <w:t>Find the address for the Rochester restaurant Mark’s Texas Hots</w:t>
+      </w:r>
+    </w:p>
+    <w:p>
+      <w:pPr>
+        <w:pStyle w:val="NormalWeb"/>
+        <w:numPr>
+          <w:ilvl w:val="0"/>
+          <w:numId w:val="1"/>
+        </w:numPr>
+        <w:spacing w:before="0" w:beforeAutospacing="0" w:after="0" w:afterAutospacing="0"/>
+        <w:textAlignment w:val="baseline"/>
+        <w:rPr>
+          <w:rFonts w:asciiTheme="minorHAnsi" w:hAnsiTheme="minorHAnsi" w:cs="Arial"/>
+          <w:color w:val="000000"/>
+          <w:sz w:val="22"/>
+          <w:szCs w:val="22"/>
+        </w:rPr>
+      </w:pPr>
+      <w:r>
+        <w:rPr>
+          <w:rFonts w:asciiTheme="minorHAnsi" w:hAnsiTheme="minorHAnsi" w:cs="Arial"/>
+          <w:color w:val="000000"/>
+          <w:sz w:val="22"/>
+          <w:szCs w:val="22"/>
+        </w:rPr>
+        <w:t xml:space="preserve">Find a definition for sonification </w:t>
+      </w:r>
+    </w:p>
+    <w:p>
+      <w:pPr>
+        <w:pStyle w:val="NormalWeb"/>
+        <w:numPr>
+          <w:ilvl w:val="0"/>
+          <w:numId w:val="1"/>
+        </w:numPr>
+        <w:spacing w:before="0" w:beforeAutospacing="0" w:after="0" w:afterAutospacing="0"/>
+        <w:textAlignment w:val="baseline"/>
+        <w:rPr>
+          <w:rFonts w:asciiTheme="minorHAnsi" w:hAnsiTheme="minorHAnsi" w:cs="Arial"/>
+          <w:color w:val="000000"/>
+          <w:sz w:val="22"/>
+          <w:szCs w:val="22"/>
+        </w:rPr>
+      </w:pPr>
+      <w:r>
+        <w:rPr>
+          <w:rFonts w:asciiTheme="minorHAnsi" w:hAnsiTheme="minorHAnsi" w:cs="Arial"/>
+          <w:color w:val="000000"/>
+          <w:sz w:val="22"/>
+          <w:szCs w:val="22"/>
+        </w:rPr>
+        <w:t>Find a technology-related blog</w:t>
+      </w:r>
+    </w:p>
+    <w:p>
+      <w:pPr>
+        <w:pStyle w:val="NormalWeb"/>
+        <w:numPr>
+          <w:ilvl w:val="0"/>
+          <w:numId w:val="1"/>
+        </w:numPr>
+        <w:spacing w:before="0" w:beforeAutospacing="0" w:after="0" w:afterAutospacing="0"/>
+        <w:textAlignment w:val="baseline"/>
+        <w:rPr>
+          <w:rFonts w:asciiTheme="minorHAnsi" w:hAnsiTheme="minorHAnsi" w:cs="Arial"/>
+          <w:color w:val="000000"/>
+          <w:sz w:val="22"/>
+          <w:szCs w:val="22"/>
+        </w:rPr>
+      </w:pPr>
+      <w:r>
+        <w:rPr>
+          <w:rFonts w:asciiTheme="minorHAnsi" w:hAnsiTheme="minorHAnsi" w:cs="Arial"/>
+          <w:color w:val="000000"/>
+          <w:sz w:val="22"/>
+          <w:szCs w:val="22"/>
+        </w:rPr>
+        <w:t>Look up when and where the next Olympics will be held</w:t>
+      </w:r>
+    </w:p>
+    <w:p>
+      <w:pPr>
+        <w:pStyle w:val="NormalWeb"/>
+        <w:numPr>
+          <w:ilvl w:val="0"/>
+          <w:numId w:val="1"/>
+        </w:numPr>
+        <w:spacing w:before="0" w:beforeAutospacing="0" w:after="0" w:afterAutospacing="0"/>
+        <w:textAlignment w:val="baseline"/>
+        <w:rPr>
+          <w:rFonts w:asciiTheme="minorHAnsi" w:hAnsiTheme="minorHAnsi" w:cs="Arial"/>
+          <w:color w:val="000000"/>
+          <w:sz w:val="22"/>
+          <w:szCs w:val="22"/>
+        </w:rPr>
+      </w:pPr>
+      <w:r>
+        <w:rPr>
+          <w:rFonts w:asciiTheme="minorHAnsi" w:hAnsiTheme="minorHAnsi" w:cs="Arial"/>
+          <w:color w:val="000000"/>
+          <w:sz w:val="22"/>
+          <w:szCs w:val="22"/>
+        </w:rPr>
+        <w:t>Find the application page for a college that you’re interested in</w:t>
+      </w:r>
+    </w:p>
+    <w:p>
+      <w:pPr>
+        <w:pStyle w:val="NormalWeb"/>
+        <w:numPr>
+          <w:ilvl w:val="0"/>
+          <w:numId w:val="1"/>
+        </w:numPr>
+        <w:spacing w:before="0" w:beforeAutospacing="0" w:after="0" w:afterAutospacing="0"/>
+        <w:textAlignment w:val="baseline"/>
+        <w:rPr>
+          <w:rFonts w:asciiTheme="minorHAnsi" w:hAnsiTheme="minorHAnsi" w:cs="Arial"/>
+          <w:color w:val="000000"/>
+          <w:sz w:val="22"/>
+          <w:szCs w:val="22"/>
+        </w:rPr>
+      </w:pPr>
+      <w:r>
+        <w:rPr>
+          <w:rFonts w:asciiTheme="minorHAnsi" w:hAnsiTheme="minorHAnsi" w:cs="Arial"/>
+          <w:color w:val="000000"/>
+          <w:sz w:val="22"/>
+          <w:szCs w:val="22"/>
+        </w:rPr>
+        <w:t>Find out the current exchange rate for converting the U</w:t>
+      </w:r>
+      <w:r>
+        <w:rPr>
+          <w:rFonts w:asciiTheme="minorHAnsi" w:hAnsiTheme="minorHAnsi" w:cs="Arial"/>
+          <w:color w:val="000000"/>
+          <w:sz w:val="22"/>
+          <w:szCs w:val="22"/>
+        </w:rPr>
+        <w:t>S dollar to the Canadian dollar</w:t>
+      </w:r>
+    </w:p>
+    <w:p>
+      <w:pPr>
+        <w:pStyle w:val="NormalWeb"/>
+        <w:numPr>
+          <w:ilvl w:val="0"/>
+          <w:numId w:val="1"/>
+        </w:numPr>
+        <w:spacing w:before="0" w:beforeAutospacing="0" w:after="0" w:afterAutospacing="0"/>
+        <w:textAlignment w:val="baseline"/>
+        <w:rPr>
+          <w:rFonts w:asciiTheme="minorHAnsi" w:hAnsiTheme="minorHAnsi" w:cs="Arial"/>
+          <w:color w:val="000000"/>
+          <w:sz w:val="22"/>
+          <w:szCs w:val="22"/>
+        </w:rPr>
+      </w:pPr>
+      <w:r>
+        <w:rPr>
+          <w:rFonts w:asciiTheme="minorHAnsi" w:hAnsiTheme="minorHAnsi" w:cs="Arial"/>
+          <w:color w:val="000000"/>
+          <w:sz w:val="22"/>
+          <w:szCs w:val="22"/>
+        </w:rPr>
+        <w:t xml:space="preserve">Find out what year the game company Nintendo was founded. </w:t>
+      </w:r>
+    </w:p>
+    <w:p>
+      <w:pPr>
+        <w:pStyle w:val="NormalWeb"/>
+        <w:numPr>
+          <w:ilvl w:val="0"/>
+          <w:numId w:val="1"/>
+        </w:numPr>
+        <w:spacing w:before="0" w:beforeAutospacing="0" w:after="0" w:afterAutospacing="0"/>
+        <w:textAlignment w:val="baseline"/>
+        <w:rPr>
+          <w:rFonts w:asciiTheme="minorHAnsi" w:hAnsiTheme="minorHAnsi" w:cs="Arial"/>
+          <w:color w:val="000000"/>
+          <w:sz w:val="22"/>
+          <w:szCs w:val="22"/>
+        </w:rPr>
+      </w:pPr>
       <w:bookmarkStart w:id="0" w:name="_GoBack"/>
       <w:bookmarkEnd w:id="0"/>
-    </w:p>
-    <w:p>
-      <w:pPr>
-        <w:pStyle w:val="NormalWeb"/>
-        <w:numPr>
-          <w:ilvl w:val="0"/>
-          <w:numId w:val="1"/>
-        </w:numPr>
-        <w:spacing w:before="0" w:beforeAutospacing="0" w:after="0" w:afterAutospacing="0"/>
-        <w:textAlignment w:val="baseline"/>
-        <w:rPr>
-          <w:rFonts w:asciiTheme="minorHAnsi" w:hAnsiTheme="minorHAnsi" w:cs="Arial"/>
-          <w:color w:val="000000"/>
-          <w:sz w:val="22"/>
-          <w:szCs w:val="22"/>
-        </w:rPr>
-      </w:pPr>
-      <w:r>
-        <w:rPr>
-          <w:rFonts w:asciiTheme="minorHAnsi" w:hAnsiTheme="minorHAnsi" w:cs="Arial"/>
-          <w:color w:val="000000"/>
-          <w:sz w:val="22"/>
-          <w:szCs w:val="22"/>
-        </w:rPr>
-        <w:t xml:space="preserve">Find someone singing a cover of a song </w:t>
-      </w:r>
-    </w:p>
-    <w:p>
-      <w:pPr>
-        <w:pStyle w:val="NormalWeb"/>
-        <w:numPr>
-          <w:ilvl w:val="0"/>
-          <w:numId w:val="1"/>
-        </w:numPr>
-        <w:spacing w:before="0" w:beforeAutospacing="0" w:after="0" w:afterAutospacing="0"/>
-        <w:textAlignment w:val="baseline"/>
-        <w:rPr>
-          <w:rFonts w:asciiTheme="minorHAnsi" w:hAnsiTheme="minorHAnsi" w:cs="Arial"/>
-          <w:color w:val="000000"/>
-          <w:sz w:val="22"/>
-          <w:szCs w:val="22"/>
-        </w:rPr>
-      </w:pPr>
-      <w:r>
-        <w:rPr>
-          <w:rFonts w:asciiTheme="minorHAnsi" w:hAnsiTheme="minorHAnsi" w:cs="Arial"/>
-          <w:color w:val="000000"/>
-          <w:sz w:val="22"/>
-          <w:szCs w:val="22"/>
-        </w:rPr>
-        <w:t>See if your favorite comedian has any upcoming tours</w:t>
-      </w:r>
-    </w:p>
-    <w:p>
-      <w:pPr>
-        <w:pStyle w:val="NormalWeb"/>
-        <w:numPr>
-          <w:ilvl w:val="0"/>
-          <w:numId w:val="1"/>
-        </w:numPr>
-        <w:spacing w:before="0" w:beforeAutospacing="0" w:after="0" w:afterAutospacing="0"/>
-        <w:textAlignment w:val="baseline"/>
-        <w:rPr>
-          <w:rFonts w:asciiTheme="minorHAnsi" w:hAnsiTheme="minorHAnsi" w:cs="Arial"/>
-          <w:color w:val="000000"/>
-          <w:sz w:val="22"/>
-          <w:szCs w:val="22"/>
-        </w:rPr>
-      </w:pPr>
-      <w:r>
-        <w:rPr>
-          <w:rFonts w:asciiTheme="minorHAnsi" w:hAnsiTheme="minorHAnsi" w:cs="Arial"/>
-          <w:color w:val="000000"/>
-          <w:sz w:val="22"/>
-          <w:szCs w:val="22"/>
-        </w:rPr>
-        <w:t xml:space="preserve">Find the address for the Rochester restaurant Mark’s Texas </w:t>
-      </w:r>
-      <w:proofErr w:type="spellStart"/>
-      <w:r>
-        <w:rPr>
-          <w:rFonts w:asciiTheme="minorHAnsi" w:hAnsiTheme="minorHAnsi" w:cs="Arial"/>
-          <w:color w:val="000000"/>
-          <w:sz w:val="22"/>
-          <w:szCs w:val="22"/>
-        </w:rPr>
-        <w:t>Hots</w:t>
-      </w:r>
-      <w:proofErr w:type="spellEnd"/>
-    </w:p>
-    <w:p>
-      <w:pPr>
-        <w:pStyle w:val="NormalWeb"/>
-        <w:numPr>
-          <w:ilvl w:val="0"/>
-          <w:numId w:val="1"/>
-        </w:numPr>
-        <w:spacing w:before="0" w:beforeAutospacing="0" w:after="0" w:afterAutospacing="0"/>
-        <w:textAlignment w:val="baseline"/>
-        <w:rPr>
-          <w:rFonts w:asciiTheme="minorHAnsi" w:hAnsiTheme="minorHAnsi" w:cs="Arial"/>
-          <w:color w:val="000000"/>
-          <w:sz w:val="22"/>
-          <w:szCs w:val="22"/>
-        </w:rPr>
-      </w:pPr>
-      <w:r>
-        <w:rPr>
-          <w:rFonts w:asciiTheme="minorHAnsi" w:hAnsiTheme="minorHAnsi" w:cs="Arial"/>
-          <w:color w:val="000000"/>
-          <w:sz w:val="22"/>
-          <w:szCs w:val="22"/>
-        </w:rPr>
-        <w:t xml:space="preserve">Find a definition for sonification </w:t>
-      </w:r>
-    </w:p>
-    <w:p>
-      <w:pPr>
-        <w:pStyle w:val="NormalWeb"/>
-        <w:numPr>
-          <w:ilvl w:val="0"/>
-          <w:numId w:val="1"/>
-        </w:numPr>
-        <w:spacing w:before="0" w:beforeAutospacing="0" w:after="0" w:afterAutospacing="0"/>
-        <w:textAlignment w:val="baseline"/>
-        <w:rPr>
-          <w:rFonts w:asciiTheme="minorHAnsi" w:hAnsiTheme="minorHAnsi" w:cs="Arial"/>
-          <w:color w:val="000000"/>
-          <w:sz w:val="22"/>
-          <w:szCs w:val="22"/>
-        </w:rPr>
-      </w:pPr>
-      <w:r>
-        <w:rPr>
-          <w:rFonts w:asciiTheme="minorHAnsi" w:hAnsiTheme="minorHAnsi" w:cs="Arial"/>
-          <w:color w:val="000000"/>
-          <w:sz w:val="22"/>
-          <w:szCs w:val="22"/>
-        </w:rPr>
-        <w:t>Find a technology-related blog</w:t>
-      </w:r>
-    </w:p>
-    <w:p>
-      <w:pPr>
-        <w:pStyle w:val="NormalWeb"/>
-        <w:numPr>
-          <w:ilvl w:val="0"/>
-          <w:numId w:val="1"/>
-        </w:numPr>
-        <w:spacing w:before="0" w:beforeAutospacing="0" w:after="0" w:afterAutospacing="0"/>
-        <w:textAlignment w:val="baseline"/>
-        <w:rPr>
-          <w:rFonts w:asciiTheme="minorHAnsi" w:hAnsiTheme="minorHAnsi" w:cs="Arial"/>
-          <w:color w:val="000000"/>
-          <w:sz w:val="22"/>
-          <w:szCs w:val="22"/>
-        </w:rPr>
-      </w:pPr>
-      <w:r>
-        <w:rPr>
-          <w:rFonts w:asciiTheme="minorHAnsi" w:hAnsiTheme="minorHAnsi" w:cs="Arial"/>
-          <w:color w:val="000000"/>
-          <w:sz w:val="22"/>
-          <w:szCs w:val="22"/>
-        </w:rPr>
-        <w:t>Look up when and where the next Olympics will be held</w:t>
-      </w:r>
-    </w:p>
-    <w:p>
-      <w:pPr>
-        <w:pStyle w:val="NormalWeb"/>
-        <w:numPr>
-          <w:ilvl w:val="0"/>
-          <w:numId w:val="1"/>
-        </w:numPr>
-        <w:spacing w:before="0" w:beforeAutospacing="0" w:after="0" w:afterAutospacing="0"/>
-        <w:textAlignment w:val="baseline"/>
-        <w:rPr>
-          <w:rFonts w:asciiTheme="minorHAnsi" w:hAnsiTheme="minorHAnsi" w:cs="Arial"/>
-          <w:color w:val="000000"/>
-          <w:sz w:val="22"/>
-          <w:szCs w:val="22"/>
-        </w:rPr>
-      </w:pPr>
-      <w:r>
-        <w:rPr>
-          <w:rFonts w:asciiTheme="minorHAnsi" w:hAnsiTheme="minorHAnsi" w:cs="Arial"/>
-          <w:color w:val="000000"/>
-          <w:sz w:val="22"/>
-          <w:szCs w:val="22"/>
-        </w:rPr>
-        <w:t>Find the application page for a college that you’re interested in</w:t>
-      </w:r>
-    </w:p>
-    <w:p>
-      <w:pPr>
-        <w:pStyle w:val="NormalWeb"/>
-        <w:numPr>
-          <w:ilvl w:val="0"/>
-          <w:numId w:val="1"/>
-        </w:numPr>
-        <w:spacing w:before="0" w:beforeAutospacing="0" w:after="0" w:afterAutospacing="0"/>
-        <w:textAlignment w:val="baseline"/>
-        <w:rPr>
-          <w:rFonts w:asciiTheme="minorHAnsi" w:hAnsiTheme="minorHAnsi" w:cs="Arial"/>
-          <w:color w:val="000000"/>
-          <w:sz w:val="22"/>
-          <w:szCs w:val="22"/>
-        </w:rPr>
-      </w:pPr>
-      <w:r>
-        <w:rPr>
-          <w:rFonts w:asciiTheme="minorHAnsi" w:hAnsiTheme="minorHAnsi" w:cs="Arial"/>
-          <w:color w:val="000000"/>
-          <w:sz w:val="22"/>
-          <w:szCs w:val="22"/>
-        </w:rPr>
-        <w:t>Find out the current exchange rate for converting the U</w:t>
-      </w:r>
-      <w:r>
-        <w:rPr>
-          <w:rFonts w:asciiTheme="minorHAnsi" w:hAnsiTheme="minorHAnsi" w:cs="Arial"/>
-          <w:color w:val="000000"/>
-          <w:sz w:val="22"/>
-          <w:szCs w:val="22"/>
-        </w:rPr>
-        <w:t>S dollar to the Canadian dollar</w:t>
-      </w:r>
-    </w:p>
-    <w:p>
-      <w:pPr>
-        <w:pStyle w:val="NormalWeb"/>
-        <w:numPr>
-          <w:ilvl w:val="0"/>
-          <w:numId w:val="1"/>
-        </w:numPr>
-        <w:spacing w:before="0" w:beforeAutospacing="0" w:after="0" w:afterAutospacing="0"/>
-        <w:textAlignment w:val="baseline"/>
-        <w:rPr>
-          <w:rFonts w:asciiTheme="minorHAnsi" w:hAnsiTheme="minorHAnsi" w:cs="Arial"/>
-          <w:color w:val="000000"/>
-          <w:sz w:val="22"/>
-          <w:szCs w:val="22"/>
-        </w:rPr>
-      </w:pPr>
-      <w:r>
-        <w:rPr>
-          <w:rFonts w:asciiTheme="minorHAnsi" w:hAnsiTheme="minorHAnsi" w:cs="Arial"/>
-          <w:color w:val="000000"/>
-          <w:sz w:val="22"/>
-          <w:szCs w:val="22"/>
-        </w:rPr>
-        <w:t>Find out what year the game company Nintendo was founded. Find a poem by Robert Frost.  It cannot be “The Road Not Taken”!</w:t>
+      <w:r>
+        <w:rPr>
+          <w:rFonts w:asciiTheme="minorHAnsi" w:hAnsiTheme="minorHAnsi" w:cs="Arial"/>
+          <w:color w:val="000000"/>
+          <w:sz w:val="22"/>
+          <w:szCs w:val="22"/>
+        </w:rPr>
+        <w:t>Find a poem by Robert Frost.  It cannot be “The Road Not Taken”!</w:t>
       </w:r>
     </w:p>
     <w:p>

</xml_diff>